<commit_message>
some changes in schedule
</commit_message>
<xml_diff>
--- a/PROJECT-PLAN (1).docx
+++ b/PROJECT-PLAN (1).docx
@@ -357,25 +357,7 @@
           <w:sz w:val="28"/>
           <w:szCs w:val="28"/>
         </w:rPr>
-        <w:t xml:space="preserve"> used in hospitals for administration purposes only like for recording just the patient information. Here we create a web portal where </w:t>
-      </w:r>
-      <w:proofErr w:type="gramStart"/>
-      <w:r>
-        <w:rPr>
-          <w:rFonts w:ascii="Times New Roman" w:hAnsi="Times New Roman" w:cs="Times New Roman"/>
-          <w:sz w:val="28"/>
-          <w:szCs w:val="28"/>
-        </w:rPr>
-        <w:t>multiple</w:t>
-      </w:r>
-      <w:proofErr w:type="gramEnd"/>
-      <w:r>
-        <w:rPr>
-          <w:rFonts w:ascii="Times New Roman" w:hAnsi="Times New Roman" w:cs="Times New Roman"/>
-          <w:sz w:val="28"/>
-          <w:szCs w:val="28"/>
-        </w:rPr>
-        <w:t xml:space="preserve"> users like doctors, </w:t>
+        <w:t xml:space="preserve"> used in hospitals for administration purposes only like for recording just the patient information. Here we create a web portal where multiple users like doctors, </w:t>
       </w:r>
       <w:r>
         <w:rPr>
@@ -1848,7 +1830,7 @@
           <w:sz w:val="28"/>
           <w:szCs w:val="28"/>
         </w:rPr>
-        <w:t xml:space="preserve">    The</w:t>
+        <w:t>The</w:t>
       </w:r>
       <w:r>
         <w:rPr>
@@ -1864,33 +1846,65 @@
           <w:sz w:val="28"/>
           <w:szCs w:val="28"/>
         </w:rPr>
-        <w:t xml:space="preserve"> model requires the following steps:</w:t>
-      </w:r>
-    </w:p>
-    <w:p>
-      <w:pPr>
-        <w:pStyle w:val="Default"/>
-        <w:numPr>
-          <w:ilvl w:val="1"/>
-          <w:numId w:val="22"/>
-        </w:numPr>
-        <w:rPr>
-          <w:rFonts w:ascii="Times New Roman" w:hAnsi="Times New Roman" w:cs="Times New Roman"/>
-          <w:b/>
-          <w:sz w:val="28"/>
-          <w:szCs w:val="28"/>
-          <w:lang w:val="en-IN"/>
-        </w:rPr>
-      </w:pPr>
-      <w:r>
-        <w:rPr>
-          <w:rFonts w:ascii="Times New Roman" w:hAnsi="Times New Roman" w:cs="Times New Roman"/>
-          <w:b/>
-          <w:sz w:val="28"/>
-          <w:szCs w:val="28"/>
-          <w:lang w:val="en-IN"/>
-        </w:rPr>
-        <w:t>Inception</w:t>
+        <w:t xml:space="preserve"> model</w:t>
+      </w:r>
+      <w:r>
+        <w:rPr>
+          <w:rFonts w:ascii="Times New Roman" w:hAnsi="Times New Roman" w:cs="Times New Roman"/>
+          <w:sz w:val="28"/>
+          <w:szCs w:val="28"/>
+        </w:rPr>
+        <w:t>,</w:t>
+      </w:r>
+      <w:r>
+        <w:rPr>
+          <w:rFonts w:ascii="Times New Roman" w:hAnsi="Times New Roman" w:cs="Times New Roman"/>
+          <w:sz w:val="28"/>
+          <w:szCs w:val="28"/>
+        </w:rPr>
+        <w:t xml:space="preserve"> in each </w:t>
+      </w:r>
+      <w:proofErr w:type="gramStart"/>
+      <w:r>
+        <w:rPr>
+          <w:rFonts w:ascii="Times New Roman" w:hAnsi="Times New Roman" w:cs="Times New Roman"/>
+          <w:sz w:val="28"/>
+          <w:szCs w:val="28"/>
+        </w:rPr>
+        <w:t xml:space="preserve">iteration </w:t>
+      </w:r>
+      <w:r>
+        <w:rPr>
+          <w:rFonts w:ascii="Times New Roman" w:hAnsi="Times New Roman" w:cs="Times New Roman"/>
+          <w:sz w:val="28"/>
+          <w:szCs w:val="28"/>
+        </w:rPr>
+        <w:t>,</w:t>
+      </w:r>
+      <w:r>
+        <w:rPr>
+          <w:rFonts w:ascii="Times New Roman" w:hAnsi="Times New Roman" w:cs="Times New Roman"/>
+          <w:sz w:val="28"/>
+          <w:szCs w:val="28"/>
+        </w:rPr>
+        <w:t>undergoes</w:t>
+      </w:r>
+      <w:proofErr w:type="gramEnd"/>
+      <w:r>
+        <w:rPr>
+          <w:rFonts w:ascii="Times New Roman" w:hAnsi="Times New Roman" w:cs="Times New Roman"/>
+          <w:sz w:val="28"/>
+          <w:szCs w:val="28"/>
+        </w:rPr>
+        <w:t xml:space="preserve"> the</w:t>
+      </w:r>
+      <w:r>
+        <w:rPr>
+          <w:rFonts w:ascii="Times New Roman" w:hAnsi="Times New Roman" w:cs="Times New Roman"/>
+          <w:sz w:val="28"/>
+          <w:szCs w:val="28"/>
+        </w:rPr>
+        <w:t xml:space="preserve"> following steps:</w:t>
       </w:r>
     </w:p>
     <w:p>
@@ -1898,76 +1912,21 @@
         <w:pStyle w:val="Default"/>
         <w:numPr>
           <w:ilvl w:val="0"/>
-          <w:numId w:val="22"/>
+          <w:numId w:val="23"/>
         </w:numPr>
         <w:rPr>
           <w:rFonts w:ascii="Times New Roman" w:hAnsi="Times New Roman" w:cs="Times New Roman"/>
           <w:sz w:val="28"/>
           <w:szCs w:val="28"/>
-          <w:lang w:val="en-IN"/>
-        </w:rPr>
-      </w:pPr>
-      <w:r>
-        <w:rPr>
-          <w:rFonts w:ascii="Times New Roman" w:hAnsi="Times New Roman" w:cs="Times New Roman"/>
-          <w:sz w:val="28"/>
-          <w:szCs w:val="28"/>
-          <w:lang w:val="en-IN"/>
-        </w:rPr>
-        <w:t>I</w:t>
-      </w:r>
-      <w:r>
-        <w:rPr>
-          <w:rFonts w:ascii="Times New Roman" w:hAnsi="Times New Roman" w:cs="Times New Roman"/>
-          <w:sz w:val="28"/>
-          <w:szCs w:val="28"/>
-          <w:lang w:val="en-IN"/>
-        </w:rPr>
-        <w:t xml:space="preserve">dentification of </w:t>
-      </w:r>
-      <w:r>
-        <w:rPr>
-          <w:rFonts w:ascii="Times New Roman" w:hAnsi="Times New Roman" w:cs="Times New Roman"/>
-          <w:sz w:val="28"/>
-          <w:szCs w:val="28"/>
-          <w:lang w:val="en-IN"/>
-        </w:rPr>
-        <w:t xml:space="preserve">project scope, requirements (functional and non-functional) and </w:t>
-      </w:r>
-      <w:r>
-        <w:rPr>
-          <w:rFonts w:ascii="Times New Roman" w:hAnsi="Times New Roman" w:cs="Times New Roman"/>
-          <w:sz w:val="28"/>
-          <w:szCs w:val="28"/>
-          <w:lang w:val="en-IN"/>
-        </w:rPr>
-        <w:t>risks at a high level.</w:t>
-      </w:r>
-    </w:p>
-    <w:p>
-      <w:pPr>
-        <w:pStyle w:val="Default"/>
-        <w:numPr>
-          <w:ilvl w:val="1"/>
-          <w:numId w:val="22"/>
-        </w:numPr>
-        <w:rPr>
-          <w:rFonts w:ascii="Times New Roman" w:hAnsi="Times New Roman" w:cs="Times New Roman"/>
-          <w:b/>
-          <w:sz w:val="28"/>
-          <w:szCs w:val="28"/>
-          <w:lang w:val="en-IN"/>
-        </w:rPr>
-      </w:pPr>
-      <w:r>
-        <w:rPr>
-          <w:rFonts w:ascii="Times New Roman" w:hAnsi="Times New Roman" w:cs="Times New Roman"/>
-          <w:b/>
-          <w:sz w:val="28"/>
-          <w:szCs w:val="28"/>
-          <w:lang w:val="en-IN"/>
-        </w:rPr>
-        <w:t xml:space="preserve">Elaboration </w:t>
+        </w:rPr>
+      </w:pPr>
+      <w:r>
+        <w:rPr>
+          <w:rFonts w:ascii="Times New Roman" w:hAnsi="Times New Roman" w:cs="Times New Roman"/>
+          <w:sz w:val="28"/>
+          <w:szCs w:val="28"/>
+        </w:rPr>
+        <w:t>Requirements Analysis</w:t>
       </w:r>
     </w:p>
     <w:p>
@@ -1975,58 +1934,21 @@
         <w:pStyle w:val="Default"/>
         <w:numPr>
           <w:ilvl w:val="0"/>
-          <w:numId w:val="22"/>
+          <w:numId w:val="23"/>
         </w:numPr>
         <w:rPr>
           <w:rFonts w:ascii="Times New Roman" w:hAnsi="Times New Roman" w:cs="Times New Roman"/>
           <w:sz w:val="28"/>
           <w:szCs w:val="28"/>
-          <w:lang w:val="en-IN"/>
-        </w:rPr>
-      </w:pPr>
-      <w:r>
-        <w:rPr>
-          <w:rFonts w:ascii="Times New Roman" w:hAnsi="Times New Roman" w:cs="Times New Roman"/>
-          <w:sz w:val="28"/>
-          <w:szCs w:val="28"/>
-          <w:lang w:val="en-IN"/>
-        </w:rPr>
-        <w:t>Delivering a</w:t>
-      </w:r>
-      <w:r>
-        <w:rPr>
-          <w:rFonts w:ascii="Times New Roman" w:hAnsi="Times New Roman" w:cs="Times New Roman"/>
-          <w:sz w:val="28"/>
-          <w:szCs w:val="28"/>
-          <w:lang w:val="en-IN"/>
-        </w:rPr>
-        <w:t xml:space="preserve"> working architecture that mitigates the top risks and fulfils the non-functional requirements.</w:t>
-      </w:r>
-    </w:p>
-    <w:p>
-      <w:pPr>
-        <w:pStyle w:val="Default"/>
-        <w:numPr>
-          <w:ilvl w:val="1"/>
-          <w:numId w:val="22"/>
-        </w:numPr>
-        <w:rPr>
-          <w:rFonts w:ascii="Times New Roman" w:hAnsi="Times New Roman" w:cs="Times New Roman"/>
-          <w:b/>
-          <w:sz w:val="28"/>
-          <w:szCs w:val="28"/>
-          <w:lang w:val="en-IN"/>
-        </w:rPr>
-      </w:pPr>
-      <w:r>
-        <w:rPr>
-          <w:rFonts w:ascii="Times New Roman" w:hAnsi="Times New Roman" w:cs="Times New Roman"/>
-          <w:b/>
-          <w:sz w:val="28"/>
-          <w:szCs w:val="28"/>
-          <w:lang w:val="en-IN"/>
-        </w:rPr>
-        <w:t xml:space="preserve">Construction </w:t>
+        </w:rPr>
+      </w:pPr>
+      <w:r>
+        <w:rPr>
+          <w:rFonts w:ascii="Times New Roman" w:hAnsi="Times New Roman" w:cs="Times New Roman"/>
+          <w:sz w:val="28"/>
+          <w:szCs w:val="28"/>
+        </w:rPr>
+        <w:t>Design Analysis</w:t>
       </w:r>
     </w:p>
     <w:p>
@@ -2034,76 +1956,21 @@
         <w:pStyle w:val="Default"/>
         <w:numPr>
           <w:ilvl w:val="0"/>
-          <w:numId w:val="22"/>
+          <w:numId w:val="23"/>
         </w:numPr>
         <w:rPr>
           <w:rFonts w:ascii="Times New Roman" w:hAnsi="Times New Roman" w:cs="Times New Roman"/>
           <w:sz w:val="28"/>
           <w:szCs w:val="28"/>
-          <w:lang w:val="en-IN"/>
-        </w:rPr>
-      </w:pPr>
-      <w:r>
-        <w:rPr>
-          <w:rFonts w:ascii="Times New Roman" w:hAnsi="Times New Roman" w:cs="Times New Roman"/>
-          <w:sz w:val="28"/>
-          <w:szCs w:val="28"/>
-          <w:lang w:val="en-IN"/>
-        </w:rPr>
-        <w:t>Development of code by analy</w:t>
-      </w:r>
-      <w:r>
-        <w:rPr>
-          <w:rFonts w:ascii="Times New Roman" w:hAnsi="Times New Roman" w:cs="Times New Roman"/>
-          <w:sz w:val="28"/>
-          <w:szCs w:val="28"/>
-          <w:lang w:val="en-IN"/>
-        </w:rPr>
-        <w:t>s</w:t>
-      </w:r>
-      <w:r>
-        <w:rPr>
-          <w:rFonts w:ascii="Times New Roman" w:hAnsi="Times New Roman" w:cs="Times New Roman"/>
-          <w:sz w:val="28"/>
-          <w:szCs w:val="28"/>
-          <w:lang w:val="en-IN"/>
-        </w:rPr>
-        <w:t>ing</w:t>
-      </w:r>
-      <w:r>
-        <w:rPr>
-          <w:rFonts w:ascii="Times New Roman" w:hAnsi="Times New Roman" w:cs="Times New Roman"/>
-          <w:sz w:val="28"/>
-          <w:szCs w:val="28"/>
-          <w:lang w:val="en-IN"/>
-        </w:rPr>
-        <w:t>, design, implementation, and testing of the functional requirements.</w:t>
-      </w:r>
-    </w:p>
-    <w:p>
-      <w:pPr>
-        <w:pStyle w:val="Default"/>
-        <w:numPr>
-          <w:ilvl w:val="1"/>
-          <w:numId w:val="22"/>
-        </w:numPr>
-        <w:rPr>
-          <w:rFonts w:ascii="Times New Roman" w:hAnsi="Times New Roman" w:cs="Times New Roman"/>
-          <w:b/>
-          <w:sz w:val="28"/>
-          <w:szCs w:val="28"/>
-          <w:lang w:val="en-IN"/>
-        </w:rPr>
-      </w:pPr>
-      <w:r>
-        <w:rPr>
-          <w:rFonts w:ascii="Times New Roman" w:hAnsi="Times New Roman" w:cs="Times New Roman"/>
-          <w:b/>
-          <w:sz w:val="28"/>
-          <w:szCs w:val="28"/>
-          <w:lang w:val="en-IN"/>
-        </w:rPr>
-        <w:t xml:space="preserve">Transition </w:t>
+        </w:rPr>
+      </w:pPr>
+      <w:r>
+        <w:rPr>
+          <w:rFonts w:ascii="Times New Roman" w:hAnsi="Times New Roman" w:cs="Times New Roman"/>
+          <w:sz w:val="28"/>
+          <w:szCs w:val="28"/>
+        </w:rPr>
+        <w:t>Implementation &amp;Unit Testing</w:t>
       </w:r>
     </w:p>
     <w:p>
@@ -2111,24 +1978,54 @@
         <w:pStyle w:val="Default"/>
         <w:numPr>
           <w:ilvl w:val="0"/>
-          <w:numId w:val="22"/>
+          <w:numId w:val="23"/>
         </w:numPr>
         <w:rPr>
           <w:rFonts w:ascii="Times New Roman" w:hAnsi="Times New Roman" w:cs="Times New Roman"/>
           <w:sz w:val="28"/>
           <w:szCs w:val="28"/>
-          <w:lang w:val="en-IN"/>
-        </w:rPr>
-      </w:pPr>
-      <w:r>
-        <w:rPr>
-          <w:rFonts w:ascii="Times New Roman" w:hAnsi="Times New Roman" w:cs="Times New Roman"/>
-          <w:sz w:val="28"/>
-          <w:szCs w:val="28"/>
-          <w:lang w:val="en-IN"/>
-        </w:rPr>
-        <w:t>Delivering the system into the production operating environment.</w:t>
-      </w:r>
+        </w:rPr>
+      </w:pPr>
+      <w:r>
+        <w:rPr>
+          <w:rFonts w:ascii="Times New Roman" w:hAnsi="Times New Roman" w:cs="Times New Roman"/>
+          <w:sz w:val="28"/>
+          <w:szCs w:val="28"/>
+        </w:rPr>
+        <w:t>Integration &amp;System Testing</w:t>
+      </w:r>
+    </w:p>
+    <w:p>
+      <w:pPr>
+        <w:pStyle w:val="Default"/>
+        <w:numPr>
+          <w:ilvl w:val="0"/>
+          <w:numId w:val="23"/>
+        </w:numPr>
+        <w:rPr>
+          <w:rFonts w:ascii="Times New Roman" w:hAnsi="Times New Roman" w:cs="Times New Roman"/>
+          <w:sz w:val="28"/>
+          <w:szCs w:val="28"/>
+        </w:rPr>
+      </w:pPr>
+      <w:r>
+        <w:rPr>
+          <w:rFonts w:ascii="Times New Roman" w:hAnsi="Times New Roman" w:cs="Times New Roman"/>
+          <w:sz w:val="28"/>
+          <w:szCs w:val="28"/>
+        </w:rPr>
+        <w:t>Operation and Maintenance</w:t>
+      </w:r>
+    </w:p>
+    <w:p>
+      <w:pPr>
+        <w:pStyle w:val="Default"/>
+        <w:rPr>
+          <w:rFonts w:ascii="Times New Roman" w:hAnsi="Times New Roman" w:cs="Times New Roman"/>
+          <w:sz w:val="28"/>
+          <w:szCs w:val="28"/>
+        </w:rPr>
+      </w:pPr>
     </w:p>
     <w:p>
       <w:pPr>
@@ -2468,13 +2365,38 @@
           <w:szCs w:val="28"/>
         </w:rPr>
       </w:pPr>
-      <w:r>
-        <w:rPr>
-          <w:rFonts w:ascii="Times New Roman" w:hAnsi="Times New Roman" w:cs="Times New Roman"/>
-          <w:b/>
-          <w:sz w:val="28"/>
-          <w:szCs w:val="28"/>
-        </w:rPr>
+    </w:p>
+    <w:p>
+      <w:pPr>
+        <w:pStyle w:val="Default"/>
+        <w:ind w:left="360"/>
+        <w:rPr>
+          <w:rFonts w:ascii="Times New Roman" w:hAnsi="Times New Roman" w:cs="Times New Roman"/>
+          <w:b/>
+          <w:sz w:val="28"/>
+          <w:szCs w:val="28"/>
+        </w:rPr>
+      </w:pPr>
+    </w:p>
+    <w:p>
+      <w:pPr>
+        <w:pStyle w:val="Default"/>
+        <w:ind w:left="360"/>
+        <w:rPr>
+          <w:rFonts w:ascii="Times New Roman" w:hAnsi="Times New Roman" w:cs="Times New Roman"/>
+          <w:b/>
+          <w:sz w:val="28"/>
+          <w:szCs w:val="28"/>
+        </w:rPr>
+      </w:pPr>
+      <w:r>
+        <w:rPr>
+          <w:rFonts w:ascii="Times New Roman" w:hAnsi="Times New Roman" w:cs="Times New Roman"/>
+          <w:b/>
+          <w:sz w:val="28"/>
+          <w:szCs w:val="28"/>
+        </w:rPr>
+        <w:lastRenderedPageBreak/>
         <w:t xml:space="preserve">5)   </w:t>
       </w:r>
       <w:r>
@@ -2957,625 +2879,596 @@
         <w:pStyle w:val="Default"/>
         <w:rPr>
           <w:rFonts w:ascii="Times New Roman" w:hAnsi="Times New Roman" w:cs="Times New Roman"/>
-          <w:b/>
+          <w:sz w:val="28"/>
+          <w:szCs w:val="28"/>
+        </w:rPr>
+      </w:pPr>
+    </w:p>
+    <w:p>
+      <w:pPr>
+        <w:pStyle w:val="Default"/>
+        <w:rPr>
+          <w:rFonts w:ascii="Times New Roman" w:hAnsi="Times New Roman" w:cs="Times New Roman"/>
+          <w:sz w:val="28"/>
+          <w:szCs w:val="28"/>
+        </w:rPr>
+      </w:pPr>
+      <w:r>
+        <w:rPr>
+          <w:rFonts w:ascii="Times New Roman" w:hAnsi="Times New Roman" w:cs="Times New Roman"/>
+          <w:sz w:val="28"/>
+          <w:szCs w:val="28"/>
+        </w:rPr>
+        <w:t>1)</w:t>
+      </w:r>
+      <w:r>
+        <w:rPr>
+          <w:rFonts w:ascii="Times New Roman" w:hAnsi="Times New Roman" w:cs="Times New Roman"/>
+          <w:sz w:val="28"/>
+          <w:szCs w:val="28"/>
+        </w:rPr>
+        <w:t xml:space="preserve"> Requirements Analysis</w:t>
+      </w:r>
+      <w:r>
+        <w:rPr>
+          <w:rFonts w:ascii="Times New Roman" w:hAnsi="Times New Roman" w:cs="Times New Roman"/>
+          <w:sz w:val="28"/>
+          <w:szCs w:val="28"/>
+        </w:rPr>
+        <w:t xml:space="preserve"> </w:t>
+      </w:r>
+      <w:r>
+        <w:rPr>
+          <w:rFonts w:ascii="Times New Roman" w:hAnsi="Times New Roman" w:cs="Times New Roman"/>
+          <w:sz w:val="28"/>
+          <w:szCs w:val="28"/>
+        </w:rPr>
+        <w:t xml:space="preserve">                     </w:t>
+      </w:r>
+      <w:r>
+        <w:rPr>
+          <w:rFonts w:ascii="Times New Roman" w:hAnsi="Times New Roman" w:cs="Times New Roman"/>
+          <w:sz w:val="28"/>
+          <w:szCs w:val="28"/>
+        </w:rPr>
+        <w:t>1</w:t>
+      </w:r>
+      <w:r>
+        <w:rPr>
+          <w:rFonts w:ascii="Times New Roman" w:hAnsi="Times New Roman" w:cs="Times New Roman"/>
+          <w:sz w:val="28"/>
+          <w:szCs w:val="28"/>
+        </w:rPr>
+        <w:t>Feb</w:t>
+      </w:r>
+      <w:r>
+        <w:rPr>
+          <w:rFonts w:ascii="Times New Roman" w:hAnsi="Times New Roman" w:cs="Times New Roman"/>
+          <w:sz w:val="28"/>
+          <w:szCs w:val="28"/>
+        </w:rPr>
+        <w:t>-10 Feb</w:t>
+      </w:r>
+    </w:p>
+    <w:p>
+      <w:pPr>
+        <w:pStyle w:val="Default"/>
+        <w:rPr>
+          <w:rFonts w:ascii="Times New Roman" w:hAnsi="Times New Roman" w:cs="Times New Roman"/>
+          <w:sz w:val="28"/>
+          <w:szCs w:val="28"/>
+        </w:rPr>
+      </w:pPr>
+      <w:r>
+        <w:rPr>
+          <w:rFonts w:ascii="Times New Roman" w:hAnsi="Times New Roman" w:cs="Times New Roman"/>
+          <w:sz w:val="28"/>
+          <w:szCs w:val="28"/>
+        </w:rPr>
+        <w:t xml:space="preserve">2) Iteration-1 </w:t>
+      </w:r>
+    </w:p>
+    <w:p>
+      <w:pPr>
+        <w:pStyle w:val="Default"/>
+        <w:rPr>
+          <w:rFonts w:ascii="Times New Roman" w:hAnsi="Times New Roman" w:cs="Times New Roman"/>
+          <w:sz w:val="28"/>
+          <w:szCs w:val="28"/>
+        </w:rPr>
+      </w:pPr>
+      <w:r>
+        <w:rPr>
+          <w:rFonts w:ascii="Times New Roman" w:hAnsi="Times New Roman" w:cs="Times New Roman"/>
+          <w:sz w:val="28"/>
+          <w:szCs w:val="28"/>
+        </w:rPr>
+        <w:t xml:space="preserve">           </w:t>
+      </w:r>
+      <w:r>
+        <w:rPr>
+          <w:rFonts w:ascii="Times New Roman" w:hAnsi="Times New Roman" w:cs="Times New Roman"/>
+          <w:sz w:val="28"/>
+          <w:szCs w:val="28"/>
+        </w:rPr>
+        <w:t>Design Analysis</w:t>
+      </w:r>
+      <w:r>
+        <w:rPr>
+          <w:rFonts w:ascii="Times New Roman" w:hAnsi="Times New Roman" w:cs="Times New Roman"/>
+          <w:sz w:val="28"/>
+          <w:szCs w:val="28"/>
+        </w:rPr>
+        <w:t xml:space="preserve">   </w:t>
+      </w:r>
+      <w:r>
+        <w:rPr>
+          <w:rFonts w:ascii="Times New Roman" w:hAnsi="Times New Roman" w:cs="Times New Roman"/>
+          <w:sz w:val="28"/>
+          <w:szCs w:val="28"/>
+        </w:rPr>
+        <w:t xml:space="preserve">                        11Feb-13 Feb</w:t>
+      </w:r>
+    </w:p>
+    <w:p>
+      <w:pPr>
+        <w:pStyle w:val="Default"/>
+        <w:ind w:left="720"/>
+        <w:rPr>
+          <w:rFonts w:ascii="Times New Roman" w:hAnsi="Times New Roman" w:cs="Times New Roman"/>
+          <w:sz w:val="28"/>
+          <w:szCs w:val="28"/>
+        </w:rPr>
+      </w:pPr>
+      <w:r>
+        <w:rPr>
+          <w:rFonts w:ascii="Times New Roman" w:hAnsi="Times New Roman" w:cs="Times New Roman"/>
+          <w:sz w:val="28"/>
+          <w:szCs w:val="28"/>
+        </w:rPr>
+        <w:t>Implementation &amp;Unit Testing</w:t>
+      </w:r>
+      <w:r>
+        <w:rPr>
+          <w:rFonts w:ascii="Times New Roman" w:hAnsi="Times New Roman" w:cs="Times New Roman"/>
+          <w:sz w:val="28"/>
+          <w:szCs w:val="28"/>
+        </w:rPr>
+        <w:t xml:space="preserve">    14Feb-24 Feb</w:t>
+      </w:r>
+    </w:p>
+    <w:p>
+      <w:pPr>
+        <w:pStyle w:val="Default"/>
+        <w:rPr>
+          <w:rFonts w:ascii="Times New Roman" w:hAnsi="Times New Roman" w:cs="Times New Roman"/>
+          <w:sz w:val="28"/>
+          <w:szCs w:val="28"/>
+        </w:rPr>
+      </w:pPr>
+      <w:r>
+        <w:rPr>
+          <w:rFonts w:ascii="Times New Roman" w:hAnsi="Times New Roman" w:cs="Times New Roman"/>
+          <w:sz w:val="28"/>
+          <w:szCs w:val="28"/>
+        </w:rPr>
+        <w:t>3) Iteration-2</w:t>
+      </w:r>
+    </w:p>
+    <w:p>
+      <w:pPr>
+        <w:pStyle w:val="Default"/>
+        <w:rPr>
+          <w:rFonts w:ascii="Times New Roman" w:hAnsi="Times New Roman" w:cs="Times New Roman"/>
+          <w:sz w:val="28"/>
+          <w:szCs w:val="28"/>
+        </w:rPr>
+      </w:pPr>
+      <w:r>
+        <w:rPr>
+          <w:rFonts w:ascii="Times New Roman" w:hAnsi="Times New Roman" w:cs="Times New Roman"/>
+          <w:sz w:val="28"/>
+          <w:szCs w:val="28"/>
+        </w:rPr>
+        <w:t xml:space="preserve">          Design </w:t>
+      </w:r>
+      <w:r>
+        <w:rPr>
+          <w:rFonts w:ascii="Times New Roman" w:hAnsi="Times New Roman" w:cs="Times New Roman"/>
+          <w:sz w:val="28"/>
+          <w:szCs w:val="28"/>
+        </w:rPr>
+        <w:t xml:space="preserve">Analysis                            </w:t>
+      </w:r>
+      <w:r>
+        <w:rPr>
+          <w:rFonts w:ascii="Times New Roman" w:hAnsi="Times New Roman" w:cs="Times New Roman"/>
+          <w:sz w:val="28"/>
+          <w:szCs w:val="28"/>
+        </w:rPr>
+        <w:t>27</w:t>
+      </w:r>
+      <w:r>
+        <w:rPr>
+          <w:rFonts w:ascii="Times New Roman" w:hAnsi="Times New Roman" w:cs="Times New Roman"/>
+          <w:sz w:val="28"/>
+          <w:szCs w:val="28"/>
+        </w:rPr>
+        <w:t>Feb- 2</w:t>
+      </w:r>
+      <w:r>
+        <w:rPr>
+          <w:rFonts w:ascii="Times New Roman" w:hAnsi="Times New Roman" w:cs="Times New Roman"/>
+          <w:sz w:val="28"/>
+          <w:szCs w:val="28"/>
+        </w:rPr>
+        <w:t>8</w:t>
+      </w:r>
+      <w:r>
+        <w:rPr>
+          <w:rFonts w:ascii="Times New Roman" w:hAnsi="Times New Roman" w:cs="Times New Roman"/>
+          <w:sz w:val="28"/>
+          <w:szCs w:val="28"/>
+        </w:rPr>
+        <w:t>Feb.</w:t>
+      </w:r>
+    </w:p>
+    <w:p>
+      <w:pPr>
+        <w:pStyle w:val="Default"/>
+        <w:ind w:left="720"/>
+        <w:rPr>
+          <w:rFonts w:ascii="Times New Roman" w:hAnsi="Times New Roman" w:cs="Times New Roman"/>
+          <w:sz w:val="28"/>
+          <w:szCs w:val="28"/>
+        </w:rPr>
+      </w:pPr>
+      <w:r>
+        <w:rPr>
+          <w:rFonts w:ascii="Times New Roman" w:hAnsi="Times New Roman" w:cs="Times New Roman"/>
+          <w:sz w:val="28"/>
+          <w:szCs w:val="28"/>
+        </w:rPr>
+        <w:t xml:space="preserve">Implementation &amp;Unit </w:t>
+      </w:r>
+      <w:r>
+        <w:rPr>
+          <w:rFonts w:ascii="Times New Roman" w:hAnsi="Times New Roman" w:cs="Times New Roman"/>
+          <w:sz w:val="28"/>
+          <w:szCs w:val="28"/>
+        </w:rPr>
+        <w:t>testing      1 March-15 march</w:t>
+      </w:r>
+    </w:p>
+    <w:p>
+      <w:pPr>
+        <w:pStyle w:val="Default"/>
+        <w:rPr>
+          <w:rFonts w:ascii="Times New Roman" w:hAnsi="Times New Roman" w:cs="Times New Roman"/>
+          <w:sz w:val="28"/>
+          <w:szCs w:val="28"/>
+        </w:rPr>
+      </w:pPr>
+      <w:r>
+        <w:rPr>
+          <w:rFonts w:ascii="Times New Roman" w:hAnsi="Times New Roman" w:cs="Times New Roman"/>
+          <w:sz w:val="28"/>
+          <w:szCs w:val="28"/>
+        </w:rPr>
+        <w:t>4) Iteration-3</w:t>
+      </w:r>
+    </w:p>
+    <w:p>
+      <w:pPr>
+        <w:pStyle w:val="Default"/>
+        <w:rPr>
+          <w:rFonts w:ascii="Times New Roman" w:hAnsi="Times New Roman" w:cs="Times New Roman"/>
+          <w:sz w:val="28"/>
+          <w:szCs w:val="28"/>
+        </w:rPr>
+      </w:pPr>
+      <w:r>
+        <w:rPr>
+          <w:rFonts w:ascii="Times New Roman" w:hAnsi="Times New Roman" w:cs="Times New Roman"/>
+          <w:sz w:val="28"/>
+          <w:szCs w:val="28"/>
+        </w:rPr>
+        <w:t xml:space="preserve">          Design Analysis</w:t>
+      </w:r>
+      <w:r>
+        <w:rPr>
+          <w:rFonts w:ascii="Times New Roman" w:hAnsi="Times New Roman" w:cs="Times New Roman"/>
+          <w:sz w:val="28"/>
+          <w:szCs w:val="28"/>
+        </w:rPr>
+        <w:t xml:space="preserve">                             </w:t>
+      </w:r>
+      <w:r>
+        <w:rPr>
+          <w:rFonts w:ascii="Times New Roman" w:hAnsi="Times New Roman" w:cs="Times New Roman"/>
+          <w:sz w:val="28"/>
+          <w:szCs w:val="28"/>
+        </w:rPr>
+        <w:t>18</w:t>
+      </w:r>
+      <w:r>
+        <w:rPr>
+          <w:rFonts w:ascii="Times New Roman" w:hAnsi="Times New Roman" w:cs="Times New Roman"/>
+          <w:sz w:val="28"/>
+          <w:szCs w:val="28"/>
+        </w:rPr>
+        <w:t xml:space="preserve"> March – </w:t>
+      </w:r>
+      <w:r>
+        <w:rPr>
+          <w:rFonts w:ascii="Times New Roman" w:hAnsi="Times New Roman" w:cs="Times New Roman"/>
+          <w:sz w:val="28"/>
+          <w:szCs w:val="28"/>
+        </w:rPr>
+        <w:t>20</w:t>
+      </w:r>
+      <w:r>
+        <w:rPr>
+          <w:rFonts w:ascii="Times New Roman" w:hAnsi="Times New Roman" w:cs="Times New Roman"/>
+          <w:sz w:val="28"/>
+          <w:szCs w:val="28"/>
+        </w:rPr>
+        <w:t xml:space="preserve"> march</w:t>
+      </w:r>
+    </w:p>
+    <w:p>
+      <w:pPr>
+        <w:pStyle w:val="Default"/>
+        <w:ind w:left="720"/>
+        <w:rPr>
+          <w:rFonts w:ascii="Times New Roman" w:hAnsi="Times New Roman" w:cs="Times New Roman"/>
+          <w:sz w:val="28"/>
+          <w:szCs w:val="28"/>
+        </w:rPr>
+      </w:pPr>
+      <w:r>
+        <w:rPr>
+          <w:rFonts w:ascii="Times New Roman" w:hAnsi="Times New Roman" w:cs="Times New Roman"/>
+          <w:sz w:val="28"/>
+          <w:szCs w:val="28"/>
+        </w:rPr>
+        <w:t>Implementation &amp;Unit Testing</w:t>
+      </w:r>
+      <w:r>
+        <w:rPr>
+          <w:rFonts w:ascii="Times New Roman" w:hAnsi="Times New Roman" w:cs="Times New Roman"/>
+          <w:sz w:val="28"/>
+          <w:szCs w:val="28"/>
+        </w:rPr>
+        <w:t xml:space="preserve">      </w:t>
+      </w:r>
+      <w:r>
+        <w:rPr>
+          <w:rFonts w:ascii="Times New Roman" w:hAnsi="Times New Roman" w:cs="Times New Roman"/>
+          <w:sz w:val="28"/>
+          <w:szCs w:val="28"/>
+        </w:rPr>
+        <w:t>21march-1</w:t>
+      </w:r>
+      <w:r>
+        <w:rPr>
+          <w:rFonts w:ascii="Times New Roman" w:hAnsi="Times New Roman" w:cs="Times New Roman"/>
+          <w:sz w:val="28"/>
+          <w:szCs w:val="28"/>
+        </w:rPr>
+        <w:t>April</w:t>
+      </w:r>
+    </w:p>
+    <w:p>
+      <w:pPr>
+        <w:pStyle w:val="Default"/>
+        <w:rPr>
+          <w:rFonts w:ascii="Times New Roman" w:hAnsi="Times New Roman" w:cs="Times New Roman"/>
+          <w:sz w:val="28"/>
+          <w:szCs w:val="28"/>
+        </w:rPr>
+      </w:pPr>
+      <w:r>
+        <w:rPr>
+          <w:rFonts w:ascii="Times New Roman" w:hAnsi="Times New Roman" w:cs="Times New Roman"/>
+          <w:sz w:val="28"/>
+          <w:szCs w:val="28"/>
+        </w:rPr>
+        <w:t>5) Integration &amp;System Testing</w:t>
+      </w:r>
+      <w:r>
+        <w:rPr>
+          <w:rFonts w:ascii="Times New Roman" w:hAnsi="Times New Roman" w:cs="Times New Roman"/>
+          <w:sz w:val="28"/>
+          <w:szCs w:val="28"/>
+        </w:rPr>
+        <w:t xml:space="preserve">               </w:t>
+      </w:r>
+      <w:r>
+        <w:rPr>
+          <w:rFonts w:ascii="Times New Roman" w:hAnsi="Times New Roman" w:cs="Times New Roman"/>
+          <w:sz w:val="28"/>
+          <w:szCs w:val="28"/>
+        </w:rPr>
+        <w:t>5</w:t>
+      </w:r>
+      <w:r>
+        <w:rPr>
+          <w:rFonts w:ascii="Times New Roman" w:hAnsi="Times New Roman" w:cs="Times New Roman"/>
+          <w:sz w:val="28"/>
+          <w:szCs w:val="28"/>
+        </w:rPr>
+        <w:t xml:space="preserve"> April</w:t>
+      </w:r>
+      <w:r>
+        <w:rPr>
+          <w:rFonts w:ascii="Times New Roman" w:hAnsi="Times New Roman" w:cs="Times New Roman"/>
+          <w:sz w:val="28"/>
+          <w:szCs w:val="28"/>
+        </w:rPr>
+        <w:t>-</w:t>
+      </w:r>
+      <w:r>
+        <w:rPr>
+          <w:rFonts w:ascii="Times New Roman" w:hAnsi="Times New Roman" w:cs="Times New Roman"/>
+          <w:sz w:val="28"/>
+          <w:szCs w:val="28"/>
+        </w:rPr>
+        <w:t>15</w:t>
+      </w:r>
+      <w:r>
+        <w:rPr>
+          <w:rFonts w:ascii="Times New Roman" w:hAnsi="Times New Roman" w:cs="Times New Roman"/>
+          <w:sz w:val="28"/>
+          <w:szCs w:val="28"/>
+        </w:rPr>
+        <w:t xml:space="preserve"> April</w:t>
+      </w:r>
+    </w:p>
+    <w:p>
+      <w:pPr>
+        <w:pStyle w:val="Default"/>
+        <w:rPr>
+          <w:rFonts w:ascii="Times New Roman" w:hAnsi="Times New Roman" w:cs="Times New Roman"/>
+          <w:sz w:val="28"/>
+          <w:szCs w:val="28"/>
+        </w:rPr>
+      </w:pPr>
+      <w:r>
+        <w:rPr>
+          <w:rFonts w:ascii="Times New Roman" w:hAnsi="Times New Roman" w:cs="Times New Roman"/>
+          <w:sz w:val="28"/>
+          <w:szCs w:val="28"/>
+        </w:rPr>
+        <w:t xml:space="preserve">6) </w:t>
+      </w:r>
+      <w:r>
+        <w:rPr>
+          <w:rFonts w:ascii="Times New Roman" w:hAnsi="Times New Roman" w:cs="Times New Roman"/>
+          <w:sz w:val="28"/>
+          <w:szCs w:val="28"/>
+        </w:rPr>
+        <w:t>Operation and Maintenance</w:t>
+      </w:r>
+      <w:r>
+        <w:rPr>
+          <w:rFonts w:ascii="Times New Roman" w:hAnsi="Times New Roman" w:cs="Times New Roman"/>
+          <w:sz w:val="28"/>
+          <w:szCs w:val="28"/>
+        </w:rPr>
+        <w:t xml:space="preserve">                 18</w:t>
+      </w:r>
+      <w:r>
+        <w:rPr>
+          <w:rFonts w:ascii="Times New Roman" w:hAnsi="Times New Roman" w:cs="Times New Roman"/>
+          <w:sz w:val="28"/>
+          <w:szCs w:val="28"/>
+        </w:rPr>
+        <w:t xml:space="preserve"> April-30 April</w:t>
+      </w:r>
+    </w:p>
+    <w:p>
+      <w:pPr>
+        <w:pStyle w:val="Default"/>
+        <w:rPr>
+          <w:rFonts w:ascii="Times New Roman" w:hAnsi="Times New Roman" w:cs="Times New Roman"/>
           <w:sz w:val="28"/>
           <w:szCs w:val="28"/>
           <w:lang w:val="en-IN"/>
         </w:rPr>
       </w:pPr>
-      <w:r>
-        <w:rPr>
-          <w:rFonts w:ascii="Times New Roman" w:hAnsi="Times New Roman" w:cs="Times New Roman"/>
-          <w:b/>
-          <w:sz w:val="28"/>
-          <w:szCs w:val="28"/>
-          <w:lang w:val="en-IN"/>
-        </w:rPr>
-        <w:t xml:space="preserve">   1) Inception</w:t>
-      </w:r>
-      <w:r>
-        <w:rPr>
-          <w:rFonts w:ascii="Times New Roman" w:hAnsi="Times New Roman" w:cs="Times New Roman"/>
-          <w:b/>
-          <w:sz w:val="28"/>
-          <w:szCs w:val="28"/>
-          <w:lang w:val="en-IN"/>
-        </w:rPr>
-        <w:t xml:space="preserve"> </w:t>
-      </w:r>
-    </w:p>
-    <w:p>
-      <w:pPr>
-        <w:pStyle w:val="Default"/>
-        <w:numPr>
-          <w:ilvl w:val="0"/>
-          <w:numId w:val="18"/>
-        </w:numPr>
-        <w:rPr>
-          <w:rFonts w:ascii="Times New Roman" w:hAnsi="Times New Roman" w:cs="Times New Roman"/>
-          <w:sz w:val="28"/>
-          <w:szCs w:val="28"/>
-          <w:lang w:val="en-IN"/>
-        </w:rPr>
-      </w:pPr>
-      <w:r>
-        <w:rPr>
-          <w:rFonts w:ascii="Times New Roman" w:hAnsi="Times New Roman" w:cs="Times New Roman"/>
-          <w:sz w:val="28"/>
-          <w:szCs w:val="28"/>
-          <w:lang w:val="en-IN"/>
-        </w:rPr>
-        <w:t xml:space="preserve">Identification of </w:t>
-      </w:r>
-      <w:r>
-        <w:rPr>
-          <w:rFonts w:ascii="Times New Roman" w:hAnsi="Times New Roman" w:cs="Times New Roman"/>
-          <w:sz w:val="28"/>
-          <w:szCs w:val="28"/>
-          <w:lang w:val="en-IN"/>
-        </w:rPr>
-        <w:t>project scope   1feb-2feb</w:t>
-      </w:r>
-    </w:p>
-    <w:p>
-      <w:pPr>
-        <w:pStyle w:val="Default"/>
-        <w:numPr>
-          <w:ilvl w:val="0"/>
-          <w:numId w:val="18"/>
-        </w:numPr>
-        <w:rPr>
-          <w:rFonts w:ascii="Times New Roman" w:hAnsi="Times New Roman" w:cs="Times New Roman"/>
-          <w:sz w:val="28"/>
-          <w:szCs w:val="28"/>
-          <w:lang w:val="en-IN"/>
-        </w:rPr>
-      </w:pPr>
-      <w:r>
-        <w:rPr>
-          <w:rFonts w:ascii="Times New Roman" w:hAnsi="Times New Roman" w:cs="Times New Roman"/>
-          <w:sz w:val="28"/>
-          <w:szCs w:val="28"/>
-          <w:lang w:val="en-IN"/>
-        </w:rPr>
-        <w:t>R</w:t>
-      </w:r>
-      <w:r>
-        <w:rPr>
-          <w:rFonts w:ascii="Times New Roman" w:hAnsi="Times New Roman" w:cs="Times New Roman"/>
-          <w:sz w:val="28"/>
-          <w:szCs w:val="28"/>
-          <w:lang w:val="en-IN"/>
-        </w:rPr>
-        <w:t>equirements (fun</w:t>
-      </w:r>
-      <w:r>
-        <w:rPr>
-          <w:rFonts w:ascii="Times New Roman" w:hAnsi="Times New Roman" w:cs="Times New Roman"/>
-          <w:sz w:val="28"/>
-          <w:szCs w:val="28"/>
-          <w:lang w:val="en-IN"/>
-        </w:rPr>
-        <w:t>ctional and non-functional)  3feb-6feb</w:t>
-      </w:r>
-    </w:p>
-    <w:p>
-      <w:pPr>
-        <w:pStyle w:val="Default"/>
-        <w:numPr>
-          <w:ilvl w:val="0"/>
-          <w:numId w:val="18"/>
-        </w:numPr>
-        <w:rPr>
-          <w:rFonts w:ascii="Times New Roman" w:hAnsi="Times New Roman" w:cs="Times New Roman"/>
-          <w:sz w:val="28"/>
-          <w:szCs w:val="28"/>
-          <w:lang w:val="en-IN"/>
-        </w:rPr>
-      </w:pPr>
-      <w:r>
-        <w:rPr>
-          <w:rFonts w:ascii="Times New Roman" w:hAnsi="Times New Roman" w:cs="Times New Roman"/>
-          <w:sz w:val="28"/>
-          <w:szCs w:val="28"/>
-          <w:lang w:val="en-IN"/>
-        </w:rPr>
-        <w:t>Identification of risks 7feb-9</w:t>
-      </w:r>
-      <w:r>
-        <w:rPr>
-          <w:rFonts w:ascii="Times New Roman" w:hAnsi="Times New Roman" w:cs="Times New Roman"/>
-          <w:sz w:val="28"/>
-          <w:szCs w:val="28"/>
-          <w:lang w:val="en-IN"/>
-        </w:rPr>
-        <w:t>feb</w:t>
-      </w:r>
-    </w:p>
-    <w:p>
-      <w:pPr>
-        <w:pStyle w:val="Default"/>
-        <w:rPr>
-          <w:rFonts w:ascii="Times New Roman" w:hAnsi="Times New Roman" w:cs="Times New Roman"/>
-          <w:b/>
-          <w:sz w:val="28"/>
-          <w:szCs w:val="28"/>
-          <w:lang w:val="en-IN"/>
-        </w:rPr>
-      </w:pPr>
-      <w:r>
-        <w:rPr>
-          <w:rFonts w:ascii="Times New Roman" w:hAnsi="Times New Roman" w:cs="Times New Roman"/>
-          <w:sz w:val="28"/>
-          <w:szCs w:val="28"/>
-          <w:lang w:val="en-IN"/>
-        </w:rPr>
-        <w:t xml:space="preserve">   </w:t>
-      </w:r>
-      <w:r>
-        <w:rPr>
-          <w:rFonts w:ascii="Times New Roman" w:hAnsi="Times New Roman" w:cs="Times New Roman"/>
-          <w:b/>
-          <w:sz w:val="28"/>
-          <w:szCs w:val="28"/>
-          <w:lang w:val="en-IN"/>
-        </w:rPr>
-        <w:t xml:space="preserve">2) Elaboration </w:t>
-      </w:r>
-    </w:p>
-    <w:p>
-      <w:pPr>
-        <w:pStyle w:val="Default"/>
-        <w:numPr>
-          <w:ilvl w:val="0"/>
-          <w:numId w:val="19"/>
-        </w:numPr>
-        <w:rPr>
-          <w:rFonts w:ascii="Times New Roman" w:hAnsi="Times New Roman" w:cs="Times New Roman"/>
-          <w:sz w:val="28"/>
-          <w:szCs w:val="28"/>
-          <w:lang w:val="en-IN"/>
-        </w:rPr>
-      </w:pPr>
-      <w:r>
-        <w:rPr>
-          <w:rFonts w:ascii="Times New Roman" w:hAnsi="Times New Roman" w:cs="Times New Roman"/>
-          <w:sz w:val="28"/>
-          <w:szCs w:val="28"/>
-          <w:lang w:val="en-IN"/>
-        </w:rPr>
-        <w:t xml:space="preserve">Designing </w:t>
-      </w:r>
-      <w:r>
-        <w:rPr>
-          <w:rFonts w:ascii="Times New Roman" w:hAnsi="Times New Roman" w:cs="Times New Roman"/>
-          <w:sz w:val="28"/>
-          <w:szCs w:val="28"/>
-          <w:lang w:val="en-IN"/>
-        </w:rPr>
-        <w:t>a working architecture</w:t>
-      </w:r>
-      <w:r>
-        <w:rPr>
-          <w:rFonts w:ascii="Times New Roman" w:hAnsi="Times New Roman" w:cs="Times New Roman"/>
-          <w:sz w:val="28"/>
-          <w:szCs w:val="28"/>
-          <w:lang w:val="en-IN"/>
-        </w:rPr>
-        <w:t xml:space="preserve"> 11feb-1</w:t>
-      </w:r>
-      <w:r>
-        <w:rPr>
-          <w:rFonts w:ascii="Times New Roman" w:hAnsi="Times New Roman" w:cs="Times New Roman"/>
-          <w:sz w:val="28"/>
-          <w:szCs w:val="28"/>
-          <w:lang w:val="en-IN"/>
-        </w:rPr>
-        <w:t>6</w:t>
-      </w:r>
-      <w:r>
-        <w:rPr>
-          <w:rFonts w:ascii="Times New Roman" w:hAnsi="Times New Roman" w:cs="Times New Roman"/>
-          <w:sz w:val="28"/>
-          <w:szCs w:val="28"/>
-          <w:lang w:val="en-IN"/>
-        </w:rPr>
-        <w:t>feb</w:t>
-      </w:r>
-    </w:p>
-    <w:p>
-      <w:pPr>
-        <w:pStyle w:val="Default"/>
-        <w:rPr>
-          <w:rFonts w:ascii="Times New Roman" w:hAnsi="Times New Roman" w:cs="Times New Roman"/>
-          <w:b/>
-          <w:sz w:val="28"/>
-          <w:szCs w:val="28"/>
-          <w:lang w:val="en-IN"/>
-        </w:rPr>
-      </w:pPr>
-      <w:r>
-        <w:rPr>
-          <w:rFonts w:ascii="Times New Roman" w:hAnsi="Times New Roman" w:cs="Times New Roman"/>
-          <w:sz w:val="28"/>
-          <w:szCs w:val="28"/>
-          <w:lang w:val="en-IN"/>
-        </w:rPr>
-        <w:t xml:space="preserve">   </w:t>
-      </w:r>
-      <w:r>
-        <w:rPr>
-          <w:rFonts w:ascii="Times New Roman" w:hAnsi="Times New Roman" w:cs="Times New Roman"/>
-          <w:b/>
-          <w:sz w:val="28"/>
-          <w:szCs w:val="28"/>
-          <w:lang w:val="en-IN"/>
-        </w:rPr>
-        <w:t xml:space="preserve">3) Construction </w:t>
-      </w:r>
-    </w:p>
-    <w:p>
-      <w:pPr>
-        <w:pStyle w:val="Default"/>
-        <w:numPr>
-          <w:ilvl w:val="0"/>
-          <w:numId w:val="20"/>
-        </w:numPr>
-        <w:rPr>
-          <w:rFonts w:ascii="Times New Roman" w:hAnsi="Times New Roman" w:cs="Times New Roman"/>
-          <w:sz w:val="28"/>
-          <w:szCs w:val="28"/>
-          <w:lang w:val="en-IN"/>
-        </w:rPr>
-      </w:pPr>
-      <w:r>
-        <w:rPr>
-          <w:rFonts w:ascii="Times New Roman" w:hAnsi="Times New Roman" w:cs="Times New Roman"/>
-          <w:sz w:val="28"/>
-          <w:szCs w:val="28"/>
-          <w:lang w:val="en-IN"/>
-        </w:rPr>
-        <w:t xml:space="preserve">Development of code  </w:t>
-      </w:r>
-      <w:r>
-        <w:rPr>
-          <w:rFonts w:ascii="Times New Roman" w:hAnsi="Times New Roman" w:cs="Times New Roman"/>
-          <w:sz w:val="28"/>
-          <w:szCs w:val="28"/>
-          <w:lang w:val="en-IN"/>
-        </w:rPr>
-        <w:t>20</w:t>
-      </w:r>
-      <w:r>
-        <w:rPr>
-          <w:rFonts w:ascii="Times New Roman" w:hAnsi="Times New Roman" w:cs="Times New Roman"/>
-          <w:sz w:val="28"/>
-          <w:szCs w:val="28"/>
-          <w:lang w:val="en-IN"/>
-        </w:rPr>
-        <w:t>feb-10 march</w:t>
-      </w:r>
-    </w:p>
-    <w:p>
-      <w:pPr>
-        <w:pStyle w:val="Default"/>
-        <w:numPr>
-          <w:ilvl w:val="0"/>
-          <w:numId w:val="20"/>
-        </w:numPr>
-        <w:rPr>
-          <w:rFonts w:ascii="Times New Roman" w:hAnsi="Times New Roman" w:cs="Times New Roman"/>
-          <w:sz w:val="28"/>
-          <w:szCs w:val="28"/>
-          <w:lang w:val="en-IN"/>
-        </w:rPr>
-      </w:pPr>
-      <w:r>
-        <w:rPr>
-          <w:rFonts w:ascii="Times New Roman" w:hAnsi="Times New Roman" w:cs="Times New Roman"/>
-          <w:sz w:val="28"/>
-          <w:szCs w:val="28"/>
-          <w:lang w:val="en-IN"/>
-        </w:rPr>
-        <w:t>A</w:t>
-      </w:r>
-      <w:r>
-        <w:rPr>
-          <w:rFonts w:ascii="Times New Roman" w:hAnsi="Times New Roman" w:cs="Times New Roman"/>
-          <w:sz w:val="28"/>
-          <w:szCs w:val="28"/>
-          <w:lang w:val="en-IN"/>
-        </w:rPr>
-        <w:t>nalysing</w:t>
-      </w:r>
-      <w:r>
-        <w:rPr>
-          <w:rFonts w:ascii="Times New Roman" w:hAnsi="Times New Roman" w:cs="Times New Roman"/>
-          <w:sz w:val="28"/>
-          <w:szCs w:val="28"/>
-          <w:lang w:val="en-IN"/>
-        </w:rPr>
-        <w:t xml:space="preserve">  11march-15march</w:t>
-      </w:r>
-    </w:p>
-    <w:p>
-      <w:pPr>
-        <w:pStyle w:val="Default"/>
-        <w:numPr>
-          <w:ilvl w:val="0"/>
-          <w:numId w:val="20"/>
-        </w:numPr>
-        <w:rPr>
-          <w:rFonts w:ascii="Times New Roman" w:hAnsi="Times New Roman" w:cs="Times New Roman"/>
-          <w:sz w:val="28"/>
-          <w:szCs w:val="28"/>
-          <w:lang w:val="en-IN"/>
-        </w:rPr>
-      </w:pPr>
-      <w:r>
-        <w:rPr>
-          <w:rFonts w:ascii="Times New Roman" w:hAnsi="Times New Roman" w:cs="Times New Roman"/>
-          <w:sz w:val="28"/>
-          <w:szCs w:val="28"/>
-          <w:lang w:val="en-IN"/>
-        </w:rPr>
-        <w:t>Design   15march-25march</w:t>
-      </w:r>
-    </w:p>
-    <w:p>
-      <w:pPr>
-        <w:pStyle w:val="Default"/>
-        <w:numPr>
-          <w:ilvl w:val="0"/>
-          <w:numId w:val="20"/>
-        </w:numPr>
-        <w:rPr>
-          <w:rFonts w:ascii="Times New Roman" w:hAnsi="Times New Roman" w:cs="Times New Roman"/>
-          <w:sz w:val="28"/>
-          <w:szCs w:val="28"/>
-          <w:lang w:val="en-IN"/>
-        </w:rPr>
-      </w:pPr>
-      <w:r>
-        <w:rPr>
-          <w:rFonts w:ascii="Times New Roman" w:hAnsi="Times New Roman" w:cs="Times New Roman"/>
-          <w:sz w:val="28"/>
-          <w:szCs w:val="28"/>
-          <w:lang w:val="en-IN"/>
-        </w:rPr>
-        <w:t>I</w:t>
-      </w:r>
-      <w:r>
-        <w:rPr>
-          <w:rFonts w:ascii="Times New Roman" w:hAnsi="Times New Roman" w:cs="Times New Roman"/>
-          <w:sz w:val="28"/>
-          <w:szCs w:val="28"/>
-          <w:lang w:val="en-IN"/>
-        </w:rPr>
-        <w:t>mpleme</w:t>
-      </w:r>
-      <w:r>
-        <w:rPr>
-          <w:rFonts w:ascii="Times New Roman" w:hAnsi="Times New Roman" w:cs="Times New Roman"/>
-          <w:sz w:val="28"/>
-          <w:szCs w:val="28"/>
-          <w:lang w:val="en-IN"/>
-        </w:rPr>
-        <w:t>ntation  26march-5april</w:t>
-      </w:r>
-    </w:p>
-    <w:p>
-      <w:pPr>
-        <w:pStyle w:val="Default"/>
-        <w:numPr>
-          <w:ilvl w:val="0"/>
-          <w:numId w:val="20"/>
-        </w:numPr>
-        <w:rPr>
-          <w:rFonts w:ascii="Times New Roman" w:hAnsi="Times New Roman" w:cs="Times New Roman"/>
-          <w:sz w:val="28"/>
-          <w:szCs w:val="28"/>
-          <w:lang w:val="en-IN"/>
-        </w:rPr>
-      </w:pPr>
-      <w:r>
-        <w:rPr>
-          <w:rFonts w:ascii="Times New Roman" w:hAnsi="Times New Roman" w:cs="Times New Roman"/>
-          <w:sz w:val="28"/>
-          <w:szCs w:val="28"/>
-          <w:lang w:val="en-IN"/>
-        </w:rPr>
-        <w:t xml:space="preserve">Testing of </w:t>
-      </w:r>
-      <w:r>
-        <w:rPr>
-          <w:rFonts w:ascii="Times New Roman" w:hAnsi="Times New Roman" w:cs="Times New Roman"/>
-          <w:sz w:val="28"/>
-          <w:szCs w:val="28"/>
-          <w:lang w:val="en-IN"/>
-        </w:rPr>
-        <w:t>functional requirements.</w:t>
-      </w:r>
-      <w:r>
-        <w:rPr>
-          <w:rFonts w:ascii="Times New Roman" w:hAnsi="Times New Roman" w:cs="Times New Roman"/>
-          <w:sz w:val="28"/>
-          <w:szCs w:val="28"/>
-          <w:lang w:val="en-IN"/>
-        </w:rPr>
-        <w:t xml:space="preserve"> 6april-</w:t>
-      </w:r>
-      <w:r>
-        <w:rPr>
-          <w:rFonts w:ascii="Times New Roman" w:hAnsi="Times New Roman" w:cs="Times New Roman"/>
-          <w:sz w:val="28"/>
-          <w:szCs w:val="28"/>
-          <w:lang w:val="en-IN"/>
-        </w:rPr>
-        <w:t>20 April</w:t>
-      </w:r>
-    </w:p>
-    <w:p>
-      <w:pPr>
-        <w:pStyle w:val="Default"/>
-        <w:rPr>
-          <w:rFonts w:ascii="Times New Roman" w:hAnsi="Times New Roman" w:cs="Times New Roman"/>
-          <w:b/>
-          <w:sz w:val="28"/>
-          <w:szCs w:val="28"/>
-          <w:lang w:val="en-IN"/>
-        </w:rPr>
-      </w:pPr>
-      <w:r>
-        <w:rPr>
-          <w:rFonts w:ascii="Times New Roman" w:hAnsi="Times New Roman" w:cs="Times New Roman"/>
-          <w:sz w:val="28"/>
-          <w:szCs w:val="28"/>
-          <w:lang w:val="en-IN"/>
-        </w:rPr>
-        <w:t xml:space="preserve">  </w:t>
-      </w:r>
-      <w:r>
-        <w:rPr>
-          <w:rFonts w:ascii="Times New Roman" w:hAnsi="Times New Roman" w:cs="Times New Roman"/>
-          <w:b/>
-          <w:sz w:val="28"/>
-          <w:szCs w:val="28"/>
-          <w:lang w:val="en-IN"/>
-        </w:rPr>
-        <w:t xml:space="preserve"> 4) Transition </w:t>
-      </w:r>
-    </w:p>
-    <w:p>
-      <w:pPr>
-        <w:pStyle w:val="Default"/>
-        <w:numPr>
-          <w:ilvl w:val="0"/>
-          <w:numId w:val="21"/>
-        </w:numPr>
-        <w:rPr>
-          <w:rFonts w:ascii="Times New Roman" w:hAnsi="Times New Roman" w:cs="Times New Roman"/>
-          <w:sz w:val="28"/>
-          <w:szCs w:val="28"/>
-          <w:lang w:val="en-IN"/>
-        </w:rPr>
-      </w:pPr>
-      <w:r>
-        <w:rPr>
-          <w:rFonts w:ascii="Times New Roman" w:hAnsi="Times New Roman" w:cs="Times New Roman"/>
-          <w:sz w:val="28"/>
-          <w:szCs w:val="28"/>
-          <w:lang w:val="en-IN"/>
-        </w:rPr>
-        <w:t>Delivering</w:t>
-      </w:r>
-      <w:r>
-        <w:rPr>
-          <w:rFonts w:ascii="Times New Roman" w:hAnsi="Times New Roman" w:cs="Times New Roman"/>
-          <w:sz w:val="28"/>
-          <w:szCs w:val="28"/>
-          <w:lang w:val="en-IN"/>
-        </w:rPr>
-        <w:t xml:space="preserve"> the system  21april-30april</w:t>
-      </w:r>
-    </w:p>
-    <w:p>
-      <w:pPr>
-        <w:pStyle w:val="Default"/>
-        <w:rPr>
-          <w:rFonts w:ascii="Times New Roman" w:hAnsi="Times New Roman" w:cs="Times New Roman"/>
-          <w:sz w:val="28"/>
-          <w:szCs w:val="28"/>
-        </w:rPr>
-      </w:pPr>
-    </w:p>
-    <w:p>
-      <w:pPr>
-        <w:pStyle w:val="Default"/>
-        <w:rPr>
-          <w:rFonts w:ascii="Times New Roman" w:hAnsi="Times New Roman" w:cs="Times New Roman"/>
-          <w:sz w:val="28"/>
-          <w:szCs w:val="28"/>
-        </w:rPr>
-      </w:pPr>
-    </w:p>
-    <w:p>
-      <w:pPr>
-        <w:pStyle w:val="Default"/>
-        <w:rPr>
-          <w:rFonts w:ascii="Times New Roman" w:hAnsi="Times New Roman" w:cs="Times New Roman"/>
-          <w:sz w:val="28"/>
-          <w:szCs w:val="28"/>
-        </w:rPr>
-      </w:pPr>
-    </w:p>
-    <w:p>
-      <w:pPr>
-        <w:pStyle w:val="Default"/>
-        <w:rPr>
-          <w:rFonts w:ascii="Times New Roman" w:hAnsi="Times New Roman" w:cs="Times New Roman"/>
-          <w:sz w:val="28"/>
-          <w:szCs w:val="28"/>
-        </w:rPr>
-      </w:pPr>
-    </w:p>
-    <w:p>
-      <w:pPr>
-        <w:pStyle w:val="Default"/>
-        <w:rPr>
-          <w:rFonts w:ascii="Times New Roman" w:hAnsi="Times New Roman" w:cs="Times New Roman"/>
-          <w:sz w:val="28"/>
-          <w:szCs w:val="28"/>
-        </w:rPr>
-      </w:pPr>
-    </w:p>
-    <w:p>
-      <w:pPr>
-        <w:pStyle w:val="Default"/>
-        <w:rPr>
-          <w:rFonts w:ascii="Times New Roman" w:hAnsi="Times New Roman" w:cs="Times New Roman"/>
-          <w:sz w:val="28"/>
-          <w:szCs w:val="28"/>
-        </w:rPr>
-      </w:pPr>
-    </w:p>
-    <w:p>
-      <w:pPr>
-        <w:pStyle w:val="Default"/>
-        <w:rPr>
-          <w:rFonts w:ascii="Times New Roman" w:hAnsi="Times New Roman" w:cs="Times New Roman"/>
-          <w:sz w:val="28"/>
-          <w:szCs w:val="28"/>
-        </w:rPr>
-      </w:pPr>
-    </w:p>
-    <w:p>
-      <w:pPr>
-        <w:pStyle w:val="Default"/>
-        <w:rPr>
-          <w:rFonts w:ascii="Times New Roman" w:hAnsi="Times New Roman" w:cs="Times New Roman"/>
-          <w:sz w:val="28"/>
-          <w:szCs w:val="28"/>
-        </w:rPr>
-      </w:pPr>
-    </w:p>
-    <w:p>
-      <w:pPr>
-        <w:pStyle w:val="Default"/>
-        <w:rPr>
-          <w:rFonts w:ascii="Times New Roman" w:hAnsi="Times New Roman" w:cs="Times New Roman"/>
-          <w:b/>
-          <w:sz w:val="28"/>
-          <w:szCs w:val="28"/>
-        </w:rPr>
-      </w:pPr>
-      <w:r>
-        <w:rPr>
-          <w:rFonts w:ascii="Times New Roman" w:hAnsi="Times New Roman" w:cs="Times New Roman"/>
-          <w:b/>
-          <w:sz w:val="28"/>
-          <w:szCs w:val="28"/>
-        </w:rPr>
+    </w:p>
+    <w:p>
+      <w:pPr>
+        <w:pStyle w:val="Default"/>
+        <w:rPr>
+          <w:rFonts w:ascii="Times New Roman" w:hAnsi="Times New Roman" w:cs="Times New Roman"/>
+          <w:sz w:val="28"/>
+          <w:szCs w:val="28"/>
+        </w:rPr>
+      </w:pPr>
+    </w:p>
+    <w:p>
+      <w:pPr>
+        <w:pStyle w:val="Default"/>
+        <w:rPr>
+          <w:rFonts w:ascii="Times New Roman" w:hAnsi="Times New Roman" w:cs="Times New Roman"/>
+          <w:sz w:val="28"/>
+          <w:szCs w:val="28"/>
+        </w:rPr>
+      </w:pPr>
+    </w:p>
+    <w:p>
+      <w:pPr>
+        <w:pStyle w:val="Default"/>
+        <w:rPr>
+          <w:rFonts w:ascii="Times New Roman" w:hAnsi="Times New Roman" w:cs="Times New Roman"/>
+          <w:sz w:val="28"/>
+          <w:szCs w:val="28"/>
+        </w:rPr>
+      </w:pPr>
+    </w:p>
+    <w:p>
+      <w:pPr>
+        <w:pStyle w:val="Default"/>
+        <w:rPr>
+          <w:rFonts w:ascii="Times New Roman" w:hAnsi="Times New Roman" w:cs="Times New Roman"/>
+          <w:sz w:val="28"/>
+          <w:szCs w:val="28"/>
+        </w:rPr>
+      </w:pPr>
+    </w:p>
+    <w:p>
+      <w:pPr>
+        <w:pStyle w:val="Default"/>
+        <w:rPr>
+          <w:rFonts w:ascii="Times New Roman" w:hAnsi="Times New Roman" w:cs="Times New Roman"/>
+          <w:b/>
+          <w:sz w:val="28"/>
+          <w:szCs w:val="28"/>
+        </w:rPr>
+      </w:pPr>
+    </w:p>
+    <w:p>
+      <w:pPr>
+        <w:pStyle w:val="Default"/>
+        <w:rPr>
+          <w:rFonts w:ascii="Times New Roman" w:hAnsi="Times New Roman" w:cs="Times New Roman"/>
+          <w:b/>
+          <w:sz w:val="28"/>
+          <w:szCs w:val="28"/>
+        </w:rPr>
+      </w:pPr>
+    </w:p>
+    <w:p>
+      <w:pPr>
+        <w:pStyle w:val="Default"/>
+        <w:rPr>
+          <w:rFonts w:ascii="Times New Roman" w:hAnsi="Times New Roman" w:cs="Times New Roman"/>
+          <w:b/>
+          <w:sz w:val="28"/>
+          <w:szCs w:val="28"/>
+        </w:rPr>
+      </w:pPr>
+    </w:p>
+    <w:p>
+      <w:pPr>
+        <w:pStyle w:val="Default"/>
+        <w:rPr>
+          <w:rFonts w:ascii="Times New Roman" w:hAnsi="Times New Roman" w:cs="Times New Roman"/>
+          <w:b/>
+          <w:sz w:val="28"/>
+          <w:szCs w:val="28"/>
+        </w:rPr>
+      </w:pPr>
+      <w:r>
+        <w:rPr>
+          <w:rFonts w:ascii="Times New Roman" w:hAnsi="Times New Roman" w:cs="Times New Roman"/>
+          <w:b/>
+          <w:sz w:val="28"/>
+          <w:szCs w:val="28"/>
+        </w:rPr>
+        <w:lastRenderedPageBreak/>
         <w:t xml:space="preserve">(b) Gantt chart &amp; pert chart </w:t>
       </w:r>
     </w:p>
@@ -3589,134 +3482,64 @@
           <w:szCs w:val="28"/>
         </w:rPr>
       </w:pPr>
-      <w:r>
-        <w:rPr>
-          <w:rFonts w:ascii="Times New Roman" w:hAnsi="Times New Roman" w:cs="Times New Roman"/>
-          <w:b/>
-          <w:noProof/>
-          <w:sz w:val="28"/>
-          <w:szCs w:val="28"/>
-        </w:rPr>
-        <w:drawing>
-          <wp:inline distT="0" distB="0" distL="0" distR="0">
-            <wp:extent cx="6418408" cy="1762125"/>
-            <wp:effectExtent l="19050" t="0" r="1442" b="0"/>
-            <wp:docPr id="1" name="Picture 1"/>
-            <wp:cNvGraphicFramePr>
-              <a:graphicFrameLocks xmlns:a="http://schemas.openxmlformats.org/drawingml/2006/main" noChangeAspect="1"/>
-            </wp:cNvGraphicFramePr>
-            <a:graphic xmlns:a="http://schemas.openxmlformats.org/drawingml/2006/main">
-              <a:graphicData uri="http://schemas.openxmlformats.org/drawingml/2006/picture">
-                <pic:pic xmlns:pic="http://schemas.openxmlformats.org/drawingml/2006/picture">
-                  <pic:nvPicPr>
-                    <pic:cNvPr id="0" name="Picture 1"/>
-                    <pic:cNvPicPr>
-                      <a:picLocks noChangeAspect="1" noChangeArrowheads="1"/>
-                    </pic:cNvPicPr>
-                  </pic:nvPicPr>
-                  <pic:blipFill>
-                    <a:blip r:embed="rId6"/>
-                    <a:srcRect/>
-                    <a:stretch>
-                      <a:fillRect/>
-                    </a:stretch>
-                  </pic:blipFill>
-                  <pic:spPr bwMode="auto">
-                    <a:xfrm>
-                      <a:off x="0" y="0"/>
-                      <a:ext cx="6423560" cy="1763539"/>
-                    </a:xfrm>
-                    <a:prstGeom prst="rect">
-                      <a:avLst/>
-                    </a:prstGeom>
-                    <a:noFill/>
-                    <a:ln w="9525">
-                      <a:noFill/>
-                      <a:miter lim="800000"/>
-                      <a:headEnd/>
-                      <a:tailEnd/>
-                    </a:ln>
-                  </pic:spPr>
-                </pic:pic>
-              </a:graphicData>
-            </a:graphic>
-          </wp:inline>
-        </w:drawing>
-      </w:r>
-    </w:p>
-    <w:p>
-      <w:pPr>
-        <w:pStyle w:val="Default"/>
-        <w:rPr>
-          <w:rFonts w:ascii="Times New Roman" w:hAnsi="Times New Roman" w:cs="Times New Roman"/>
-          <w:b/>
-          <w:sz w:val="28"/>
-          <w:szCs w:val="28"/>
-        </w:rPr>
-      </w:pPr>
-      <w:r>
-        <w:rPr>
-          <w:rFonts w:ascii="Times New Roman" w:hAnsi="Times New Roman" w:cs="Times New Roman"/>
-          <w:b/>
-          <w:noProof/>
-          <w:sz w:val="28"/>
-          <w:szCs w:val="28"/>
-        </w:rPr>
-        <w:drawing>
-          <wp:inline distT="0" distB="0" distL="0" distR="0">
-            <wp:extent cx="5724525" cy="2819400"/>
-            <wp:effectExtent l="19050" t="0" r="9525" b="0"/>
-            <wp:docPr id="2" name="Picture 2"/>
-            <wp:cNvGraphicFramePr>
-              <a:graphicFrameLocks xmlns:a="http://schemas.openxmlformats.org/drawingml/2006/main" noChangeAspect="1"/>
-            </wp:cNvGraphicFramePr>
-            <a:graphic xmlns:a="http://schemas.openxmlformats.org/drawingml/2006/main">
-              <a:graphicData uri="http://schemas.openxmlformats.org/drawingml/2006/picture">
-                <pic:pic xmlns:pic="http://schemas.openxmlformats.org/drawingml/2006/picture">
-                  <pic:nvPicPr>
-                    <pic:cNvPr id="0" name="Picture 2"/>
-                    <pic:cNvPicPr>
-                      <a:picLocks noChangeAspect="1" noChangeArrowheads="1"/>
-                    </pic:cNvPicPr>
-                  </pic:nvPicPr>
-                  <pic:blipFill>
-                    <a:blip r:embed="rId7"/>
-                    <a:srcRect/>
-                    <a:stretch>
-                      <a:fillRect/>
-                    </a:stretch>
-                  </pic:blipFill>
-                  <pic:spPr bwMode="auto">
-                    <a:xfrm>
-                      <a:off x="0" y="0"/>
-                      <a:ext cx="5724525" cy="2819400"/>
-                    </a:xfrm>
-                    <a:prstGeom prst="rect">
-                      <a:avLst/>
-                    </a:prstGeom>
-                    <a:noFill/>
-                    <a:ln w="9525">
-                      <a:noFill/>
-                      <a:miter lim="800000"/>
-                      <a:headEnd/>
-                      <a:tailEnd/>
-                    </a:ln>
-                  </pic:spPr>
-                </pic:pic>
-              </a:graphicData>
-            </a:graphic>
-          </wp:inline>
-        </w:drawing>
-      </w:r>
-    </w:p>
-    <w:p>
-      <w:pPr>
-        <w:rPr>
-          <w:rFonts w:ascii="Times New Roman" w:hAnsi="Times New Roman" w:cs="Times New Roman"/>
-          <w:sz w:val="28"/>
-          <w:szCs w:val="28"/>
-        </w:rPr>
-      </w:pPr>
+    </w:p>
+    <w:p>
+      <w:pPr>
+        <w:pStyle w:val="Default"/>
+        <w:rPr>
+          <w:rFonts w:ascii="Times New Roman" w:hAnsi="Times New Roman" w:cs="Times New Roman"/>
+          <w:b/>
+          <w:sz w:val="28"/>
+          <w:szCs w:val="28"/>
+        </w:rPr>
+      </w:pPr>
+    </w:p>
+    <w:p>
+      <w:r>
+        <w:object w:dxaOrig="20061" w:dyaOrig="1752">
+          <v:shapetype id="_x0000_t75" coordsize="21600,21600" o:spt="75" o:preferrelative="t" path="m@4@5l@4@11@9@11@9@5xe" filled="f" stroked="f">
+            <v:stroke joinstyle="miter"/>
+            <v:formulas>
+              <v:f eqn="if lineDrawn pixelLineWidth 0"/>
+              <v:f eqn="sum @0 1 0"/>
+              <v:f eqn="sum 0 0 @1"/>
+              <v:f eqn="prod @2 1 2"/>
+              <v:f eqn="prod @3 21600 pixelWidth"/>
+              <v:f eqn="prod @3 21600 pixelHeight"/>
+              <v:f eqn="sum @0 0 1"/>
+              <v:f eqn="prod @6 1 2"/>
+              <v:f eqn="prod @7 21600 pixelWidth"/>
+              <v:f eqn="sum @8 21600 0"/>
+              <v:f eqn="prod @7 21600 pixelHeight"/>
+              <v:f eqn="sum @10 21600 0"/>
+            </v:formulas>
+            <v:path o:extrusionok="f" gradientshapeok="t" o:connecttype="rect"/>
+            <o:lock v:ext="edit" aspectratio="t"/>
+          </v:shapetype>
+          <v:shape id="_x0000_i1025" type="#_x0000_t75" style="width:513.75pt;height:177.75pt" o:ole="">
+            <v:imagedata r:id="rId6" o:title=""/>
+          </v:shape>
+          <o:OLEObject Type="Embed" ProgID="Visio.Drawing.11" ShapeID="_x0000_i1025" DrawAspect="Content" ObjectID="_1485285532" r:id="rId7"/>
+        </w:object>
+      </w:r>
+    </w:p>
+    <w:p/>
+    <w:p>
+      <w:pPr>
+        <w:rPr>
+          <w:rFonts w:ascii="Times New Roman" w:hAnsi="Times New Roman" w:cs="Times New Roman"/>
+          <w:sz w:val="28"/>
+          <w:szCs w:val="28"/>
+        </w:rPr>
+      </w:pPr>
+      <w:r>
+        <w:object w:dxaOrig="15220" w:dyaOrig="7709">
+          <v:shape id="_x0000_i1026" type="#_x0000_t75" style="width:495pt;height:228.75pt" o:ole="">
+            <v:imagedata r:id="rId8" o:title=""/>
+          </v:shape>
+          <o:OLEObject Type="Embed" ProgID="Visio.Drawing.11" ShapeID="_x0000_i1026" DrawAspect="Content" ObjectID="_1485285533" r:id="rId9"/>
+        </w:object>
+      </w:r>
     </w:p>
     <w:sectPr>
       <w:pgSz w:w="11906" w:h="16838"/>
@@ -4534,6 +4357,119 @@
     </w:lvl>
   </w:abstractNum>
   <w:abstractNum w:abstractNumId="7">
+    <w:nsid w:val="119E02A5"/>
+    <w:multiLevelType w:val="hybridMultilevel"/>
+    <w:tmpl w:val="35A4478C"/>
+    <w:lvl w:ilvl="0" w:tplc="40090001">
+      <w:start w:val="1"/>
+      <w:numFmt w:val="bullet"/>
+      <w:lvlText w:val=""/>
+      <w:lvlJc w:val="left"/>
+      <w:pPr>
+        <w:ind w:left="720" w:hanging="360"/>
+      </w:pPr>
+      <w:rPr>
+        <w:rFonts w:ascii="Symbol" w:hAnsi="Symbol" w:hint="default"/>
+      </w:rPr>
+    </w:lvl>
+    <w:lvl w:ilvl="1" w:tplc="40090003" w:tentative="1">
+      <w:start w:val="1"/>
+      <w:numFmt w:val="bullet"/>
+      <w:lvlText w:val="o"/>
+      <w:lvlJc w:val="left"/>
+      <w:pPr>
+        <w:ind w:left="1440" w:hanging="360"/>
+      </w:pPr>
+      <w:rPr>
+        <w:rFonts w:ascii="Courier New" w:hAnsi="Courier New" w:cs="Courier New" w:hint="default"/>
+      </w:rPr>
+    </w:lvl>
+    <w:lvl w:ilvl="2" w:tplc="40090005" w:tentative="1">
+      <w:start w:val="1"/>
+      <w:numFmt w:val="bullet"/>
+      <w:lvlText w:val=""/>
+      <w:lvlJc w:val="left"/>
+      <w:pPr>
+        <w:ind w:left="2160" w:hanging="360"/>
+      </w:pPr>
+      <w:rPr>
+        <w:rFonts w:ascii="Wingdings" w:hAnsi="Wingdings" w:hint="default"/>
+      </w:rPr>
+    </w:lvl>
+    <w:lvl w:ilvl="3" w:tplc="40090001" w:tentative="1">
+      <w:start w:val="1"/>
+      <w:numFmt w:val="bullet"/>
+      <w:lvlText w:val=""/>
+      <w:lvlJc w:val="left"/>
+      <w:pPr>
+        <w:ind w:left="2880" w:hanging="360"/>
+      </w:pPr>
+      <w:rPr>
+        <w:rFonts w:ascii="Symbol" w:hAnsi="Symbol" w:hint="default"/>
+      </w:rPr>
+    </w:lvl>
+    <w:lvl w:ilvl="4" w:tplc="40090003" w:tentative="1">
+      <w:start w:val="1"/>
+      <w:numFmt w:val="bullet"/>
+      <w:lvlText w:val="o"/>
+      <w:lvlJc w:val="left"/>
+      <w:pPr>
+        <w:ind w:left="3600" w:hanging="360"/>
+      </w:pPr>
+      <w:rPr>
+        <w:rFonts w:ascii="Courier New" w:hAnsi="Courier New" w:cs="Courier New" w:hint="default"/>
+      </w:rPr>
+    </w:lvl>
+    <w:lvl w:ilvl="5" w:tplc="40090005" w:tentative="1">
+      <w:start w:val="1"/>
+      <w:numFmt w:val="bullet"/>
+      <w:lvlText w:val=""/>
+      <w:lvlJc w:val="left"/>
+      <w:pPr>
+        <w:ind w:left="4320" w:hanging="360"/>
+      </w:pPr>
+      <w:rPr>
+        <w:rFonts w:ascii="Wingdings" w:hAnsi="Wingdings" w:hint="default"/>
+      </w:rPr>
+    </w:lvl>
+    <w:lvl w:ilvl="6" w:tplc="40090001" w:tentative="1">
+      <w:start w:val="1"/>
+      <w:numFmt w:val="bullet"/>
+      <w:lvlText w:val=""/>
+      <w:lvlJc w:val="left"/>
+      <w:pPr>
+        <w:ind w:left="5040" w:hanging="360"/>
+      </w:pPr>
+      <w:rPr>
+        <w:rFonts w:ascii="Symbol" w:hAnsi="Symbol" w:hint="default"/>
+      </w:rPr>
+    </w:lvl>
+    <w:lvl w:ilvl="7" w:tplc="40090003" w:tentative="1">
+      <w:start w:val="1"/>
+      <w:numFmt w:val="bullet"/>
+      <w:lvlText w:val="o"/>
+      <w:lvlJc w:val="left"/>
+      <w:pPr>
+        <w:ind w:left="5760" w:hanging="360"/>
+      </w:pPr>
+      <w:rPr>
+        <w:rFonts w:ascii="Courier New" w:hAnsi="Courier New" w:cs="Courier New" w:hint="default"/>
+      </w:rPr>
+    </w:lvl>
+    <w:lvl w:ilvl="8" w:tplc="40090005" w:tentative="1">
+      <w:start w:val="1"/>
+      <w:numFmt w:val="bullet"/>
+      <w:lvlText w:val=""/>
+      <w:lvlJc w:val="left"/>
+      <w:pPr>
+        <w:ind w:left="6480" w:hanging="360"/>
+      </w:pPr>
+      <w:rPr>
+        <w:rFonts w:ascii="Wingdings" w:hAnsi="Wingdings" w:hint="default"/>
+      </w:rPr>
+    </w:lvl>
+  </w:abstractNum>
+  <w:abstractNum w:abstractNumId="8">
     <w:nsid w:val="13414D80"/>
     <w:multiLevelType w:val="hybridMultilevel"/>
     <w:tmpl w:val="C0C4AF12"/>
@@ -4646,7 +4582,7 @@
       </w:rPr>
     </w:lvl>
   </w:abstractNum>
-  <w:abstractNum w:abstractNumId="8">
+  <w:abstractNum w:abstractNumId="9">
     <w:nsid w:val="16C1193F"/>
     <w:multiLevelType w:val="hybridMultilevel"/>
     <w:tmpl w:val="714E2970"/>
@@ -4759,7 +4695,7 @@
       </w:rPr>
     </w:lvl>
   </w:abstractNum>
-  <w:abstractNum w:abstractNumId="9">
+  <w:abstractNum w:abstractNumId="10">
     <w:nsid w:val="1D1F5E2D"/>
     <w:multiLevelType w:val="hybridMultilevel"/>
     <w:tmpl w:val="74F0B430"/>
@@ -4872,7 +4808,7 @@
       </w:rPr>
     </w:lvl>
   </w:abstractNum>
-  <w:abstractNum w:abstractNumId="10">
+  <w:abstractNum w:abstractNumId="11">
     <w:nsid w:val="36121911"/>
     <w:multiLevelType w:val="hybridMultilevel"/>
     <w:tmpl w:val="B9BAAE7C"/>
@@ -4985,7 +4921,7 @@
       </w:rPr>
     </w:lvl>
   </w:abstractNum>
-  <w:abstractNum w:abstractNumId="11">
+  <w:abstractNum w:abstractNumId="12">
     <w:nsid w:val="42D23928"/>
     <w:multiLevelType w:val="hybridMultilevel"/>
     <w:tmpl w:val="E8F0CEF2"/>
@@ -5098,7 +5034,7 @@
       </w:rPr>
     </w:lvl>
   </w:abstractNum>
-  <w:abstractNum w:abstractNumId="12">
+  <w:abstractNum w:abstractNumId="13">
     <w:nsid w:val="4A503191"/>
     <w:multiLevelType w:val="hybridMultilevel"/>
     <w:tmpl w:val="205A67B2"/>
@@ -5187,7 +5123,7 @@
       </w:pPr>
     </w:lvl>
   </w:abstractNum>
-  <w:abstractNum w:abstractNumId="13">
+  <w:abstractNum w:abstractNumId="14">
     <w:nsid w:val="4BF23B2D"/>
     <w:multiLevelType w:val="multilevel"/>
     <w:tmpl w:val="BB36BC80"/>
@@ -5336,7 +5272,7 @@
       </w:rPr>
     </w:lvl>
   </w:abstractNum>
-  <w:abstractNum w:abstractNumId="14">
+  <w:abstractNum w:abstractNumId="15">
     <w:nsid w:val="58A6305F"/>
     <w:multiLevelType w:val="hybridMultilevel"/>
     <w:tmpl w:val="FF4EF9FE"/>
@@ -5449,7 +5385,7 @@
       </w:pPr>
     </w:lvl>
   </w:abstractNum>
-  <w:abstractNum w:abstractNumId="15">
+  <w:abstractNum w:abstractNumId="16">
     <w:nsid w:val="678C40DE"/>
     <w:multiLevelType w:val="hybridMultilevel"/>
     <w:tmpl w:val="23CA4F36"/>
@@ -5562,7 +5498,7 @@
       </w:rPr>
     </w:lvl>
   </w:abstractNum>
-  <w:abstractNum w:abstractNumId="16">
+  <w:abstractNum w:abstractNumId="17">
     <w:nsid w:val="686F4095"/>
     <w:multiLevelType w:val="hybridMultilevel"/>
     <w:tmpl w:val="B008AE82"/>
@@ -5675,7 +5611,7 @@
       </w:rPr>
     </w:lvl>
   </w:abstractNum>
-  <w:abstractNum w:abstractNumId="17">
+  <w:abstractNum w:abstractNumId="18">
     <w:nsid w:val="6A2D15B4"/>
     <w:multiLevelType w:val="hybridMultilevel"/>
     <w:tmpl w:val="7D744D98"/>
@@ -5788,7 +5724,7 @@
       </w:rPr>
     </w:lvl>
   </w:abstractNum>
-  <w:abstractNum w:abstractNumId="18">
+  <w:abstractNum w:abstractNumId="19">
     <w:nsid w:val="6E057D48"/>
     <w:multiLevelType w:val="multilevel"/>
     <w:tmpl w:val="F6407A04"/>
@@ -5937,7 +5873,7 @@
       </w:rPr>
     </w:lvl>
   </w:abstractNum>
-  <w:abstractNum w:abstractNumId="19">
+  <w:abstractNum w:abstractNumId="20">
     <w:nsid w:val="70F81F8E"/>
     <w:multiLevelType w:val="hybridMultilevel"/>
     <w:tmpl w:val="A82ACDD0"/>
@@ -6050,7 +5986,7 @@
       </w:rPr>
     </w:lvl>
   </w:abstractNum>
-  <w:abstractNum w:abstractNumId="20">
+  <w:abstractNum w:abstractNumId="21">
     <w:nsid w:val="7DA31AD5"/>
     <w:multiLevelType w:val="hybridMultilevel"/>
     <w:tmpl w:val="53F65E68"/>
@@ -6139,7 +6075,7 @@
       </w:pPr>
     </w:lvl>
   </w:abstractNum>
-  <w:abstractNum w:abstractNumId="21">
+  <w:abstractNum w:abstractNumId="22">
     <w:nsid w:val="7DC536AB"/>
     <w:multiLevelType w:val="hybridMultilevel"/>
     <w:tmpl w:val="DDCED926"/>
@@ -6253,10 +6189,10 @@
     </w:lvl>
   </w:abstractNum>
   <w:num w:numId="1">
-    <w:abstractNumId w:val="20"/>
+    <w:abstractNumId w:val="21"/>
   </w:num>
   <w:num w:numId="2">
-    <w:abstractNumId w:val="12"/>
+    <w:abstractNumId w:val="13"/>
   </w:num>
   <w:num w:numId="3">
     <w:abstractNumId w:val="4"/>
@@ -6265,19 +6201,19 @@
     <w:abstractNumId w:val="6"/>
   </w:num>
   <w:num w:numId="5">
-    <w:abstractNumId w:val="15"/>
+    <w:abstractNumId w:val="16"/>
   </w:num>
   <w:num w:numId="6">
-    <w:abstractNumId w:val="17"/>
+    <w:abstractNumId w:val="18"/>
   </w:num>
   <w:num w:numId="7">
+    <w:abstractNumId w:val="11"/>
+  </w:num>
+  <w:num w:numId="8">
     <w:abstractNumId w:val="10"/>
   </w:num>
-  <w:num w:numId="8">
+  <w:num w:numId="9">
     <w:abstractNumId w:val="9"/>
-  </w:num>
-  <w:num w:numId="9">
-    <w:abstractNumId w:val="8"/>
   </w:num>
   <w:num w:numId="10">
     <w:abstractNumId w:val="1"/>
@@ -6286,16 +6222,16 @@
     <w:abstractNumId w:val="2"/>
   </w:num>
   <w:num w:numId="12">
-    <w:abstractNumId w:val="16"/>
+    <w:abstractNumId w:val="17"/>
   </w:num>
   <w:num w:numId="13">
-    <w:abstractNumId w:val="11"/>
+    <w:abstractNumId w:val="12"/>
   </w:num>
   <w:num w:numId="14">
     <w:abstractNumId w:val="0"/>
   </w:num>
   <w:num w:numId="15">
-    <w:abstractNumId w:val="18"/>
+    <w:abstractNumId w:val="19"/>
     <w:lvlOverride w:ilvl="0">
       <w:lvl w:ilvl="0">
         <w:numFmt w:val="bullet"/>
@@ -6315,7 +6251,7 @@
     </w:lvlOverride>
   </w:num>
   <w:num w:numId="16">
-    <w:abstractNumId w:val="13"/>
+    <w:abstractNumId w:val="14"/>
     <w:lvlOverride w:ilvl="0">
       <w:lvl w:ilvl="0">
         <w:numFmt w:val="bullet"/>
@@ -6335,22 +6271,25 @@
     </w:lvlOverride>
   </w:num>
   <w:num w:numId="17">
-    <w:abstractNumId w:val="14"/>
+    <w:abstractNumId w:val="15"/>
   </w:num>
   <w:num w:numId="18">
-    <w:abstractNumId w:val="19"/>
+    <w:abstractNumId w:val="20"/>
   </w:num>
   <w:num w:numId="19">
-    <w:abstractNumId w:val="7"/>
+    <w:abstractNumId w:val="8"/>
   </w:num>
   <w:num w:numId="20">
-    <w:abstractNumId w:val="21"/>
+    <w:abstractNumId w:val="22"/>
   </w:num>
   <w:num w:numId="21">
     <w:abstractNumId w:val="3"/>
   </w:num>
   <w:num w:numId="22">
     <w:abstractNumId w:val="5"/>
+  </w:num>
+  <w:num w:numId="23">
+    <w:abstractNumId w:val="7"/>
   </w:num>
 </w:numbering>
 </file>
@@ -6522,7 +6461,6 @@
   <w:style w:type="character" w:default="1" w:styleId="DefaultParagraphFont">
     <w:name w:val="Default Paragraph Font"/>
     <w:uiPriority w:val="1"/>
-    <w:semiHidden/>
     <w:unhideWhenUsed/>
   </w:style>
   <w:style w:type="table" w:default="1" w:styleId="TableNormal">

</xml_diff>